<commit_message>
Finished licensing, added new enemy sprite, and sound effects
</commit_message>
<xml_diff>
--- a/Licensing.docx
+++ b/Licensing.docx
@@ -4,61 +4,98 @@
   <w:body>
     <w:p>
       <w:pPr>
-        <w:rPr>
-          <w:rFonts w:ascii="Times New Roman" w:hAnsi="Times New Roman"/>
-        </w:rPr>
-      </w:pPr>
-      <w:r>
-        <w:rPr>
-          <w:rFonts w:ascii="Times New Roman" w:hAnsi="Times New Roman"/>
-        </w:rPr>
-        <w:t>Licensing</w:t>
-      </w:r>
-    </w:p>
-    <w:p>
-      <w:pPr>
-        <w:rPr>
-          <w:rFonts w:ascii="Times New Roman" w:hAnsi="Times New Roman"/>
-        </w:rPr>
-      </w:pPr>
-      <w:r>
-        <w:rPr>
-          <w:rFonts w:ascii="Times New Roman" w:hAnsi="Times New Roman" w:hint="eastAsia"/>
-        </w:rPr>
-        <w:t>A</w:t>
-      </w:r>
-      <w:r>
-        <w:rPr>
-          <w:rFonts w:ascii="Times New Roman" w:hAnsi="Times New Roman"/>
-        </w:rPr>
-        <w:t xml:space="preserve">ll works used in this game are either licensed under Creative Commons, Free, or </w:t>
-      </w:r>
-      <w:proofErr w:type="spellStart"/>
-      <w:r>
-        <w:rPr>
-          <w:rFonts w:ascii="Times New Roman" w:hAnsi="Times New Roman"/>
-        </w:rPr>
-        <w:t>Zapsplat</w:t>
-      </w:r>
-      <w:proofErr w:type="spellEnd"/>
-      <w:r>
-        <w:rPr>
-          <w:rFonts w:ascii="Times New Roman" w:hAnsi="Times New Roman"/>
-        </w:rPr>
-        <w:t xml:space="preserve"> licenses, or original works.</w:t>
-      </w:r>
-    </w:p>
-    <w:p>
-      <w:pPr>
+        <w:jc w:val="center"/>
         <w:rPr>
           <w:rFonts w:ascii="Times New Roman" w:hAnsi="Times New Roman"/>
           <w:b/>
+          <w:sz w:val="24"/>
+          <w:szCs w:val="24"/>
+          <w:u w:val="single"/>
         </w:rPr>
       </w:pPr>
       <w:r>
         <w:rPr>
           <w:rFonts w:ascii="Times New Roman" w:hAnsi="Times New Roman"/>
           <w:b/>
+          <w:sz w:val="24"/>
+          <w:szCs w:val="24"/>
+          <w:u w:val="single"/>
+        </w:rPr>
+        <w:t>Licensing Document</w:t>
+      </w:r>
+    </w:p>
+    <w:p>
+      <w:pPr>
+        <w:rPr>
+          <w:rFonts w:ascii="Times New Roman" w:hAnsi="Times New Roman"/>
+          <w:b/>
+          <w:sz w:val="24"/>
+          <w:szCs w:val="24"/>
+        </w:rPr>
+      </w:pPr>
+      <w:r>
+        <w:rPr>
+          <w:rFonts w:ascii="Times New Roman" w:hAnsi="Times New Roman"/>
+          <w:b/>
+          <w:sz w:val="24"/>
+          <w:szCs w:val="24"/>
+        </w:rPr>
+        <w:t>Game: Shattered Realms: Galactic Knight</w:t>
+      </w:r>
+    </w:p>
+    <w:p>
+      <w:pPr>
+        <w:rPr>
+          <w:rFonts w:ascii="Times New Roman" w:hAnsi="Times New Roman"/>
+          <w:b/>
+          <w:sz w:val="24"/>
+          <w:szCs w:val="24"/>
+        </w:rPr>
+      </w:pPr>
+      <w:r>
+        <w:rPr>
+          <w:rFonts w:ascii="Times New Roman" w:hAnsi="Times New Roman"/>
+          <w:b/>
+          <w:sz w:val="24"/>
+          <w:szCs w:val="24"/>
+        </w:rPr>
+        <w:t>Team: It’s A Feature</w:t>
+      </w:r>
+      <w:r>
+        <w:rPr>
+          <w:rFonts w:ascii="Times New Roman" w:hAnsi="Times New Roman"/>
+          <w:b/>
+          <w:sz w:val="24"/>
+          <w:szCs w:val="24"/>
+        </w:rPr>
+        <w:t xml:space="preserve"> (Justin Henry, Kerry Peay, Paul Serb)</w:t>
+      </w:r>
+      <w:bookmarkStart w:id="0" w:name="_GoBack"/>
+      <w:bookmarkEnd w:id="0"/>
+    </w:p>
+    <w:p>
+      <w:pPr>
+        <w:rPr>
+          <w:rFonts w:ascii="Times New Roman" w:hAnsi="Times New Roman"/>
+          <w:b/>
+        </w:rPr>
+      </w:pPr>
+    </w:p>
+    <w:p>
+      <w:pPr>
+        <w:rPr>
+          <w:rFonts w:ascii="Times New Roman" w:hAnsi="Times New Roman"/>
+          <w:b/>
+          <w:sz w:val="24"/>
+          <w:szCs w:val="24"/>
+        </w:rPr>
+      </w:pPr>
+      <w:r>
+        <w:rPr>
+          <w:rFonts w:ascii="Times New Roman" w:hAnsi="Times New Roman"/>
+          <w:b/>
+          <w:sz w:val="24"/>
+          <w:szCs w:val="24"/>
         </w:rPr>
         <w:t>Graphics</w:t>
       </w:r>
@@ -73,6 +110,8 @@
         <w:ind w:leftChars="0"/>
         <w:rPr>
           <w:rFonts w:ascii="Times New Roman" w:hAnsi="Times New Roman"/>
+          <w:sz w:val="24"/>
+          <w:szCs w:val="24"/>
         </w:rPr>
       </w:pPr>
       <w:hyperlink r:id="rId5" w:history="1">
@@ -80,22 +119,10 @@
           <w:rPr>
             <w:rStyle w:val="Hyperlink"/>
             <w:rFonts w:ascii="Times New Roman" w:hAnsi="Times New Roman"/>
+            <w:sz w:val="24"/>
+            <w:szCs w:val="24"/>
           </w:rPr>
-          <w:t>“</w:t>
-        </w:r>
-        <w:r>
-          <w:rPr>
-            <w:rStyle w:val="Hyperlink"/>
-            <w:rFonts w:ascii="Times New Roman" w:hAnsi="Times New Roman"/>
-          </w:rPr>
-          <w:t>Pavement/Stone tiles</w:t>
-        </w:r>
-        <w:r>
-          <w:rPr>
-            <w:rStyle w:val="Hyperlink"/>
-            <w:rFonts w:ascii="Times New Roman" w:hAnsi="Times New Roman"/>
-          </w:rPr>
-          <w:t>” by Daniel Cook</w:t>
+          <w:t>“Pavement/Stone tiles” by Daniel Cook</w:t>
         </w:r>
       </w:hyperlink>
     </w:p>
@@ -109,6 +136,8 @@
         <w:ind w:leftChars="0"/>
         <w:rPr>
           <w:rFonts w:ascii="Times New Roman" w:hAnsi="Times New Roman"/>
+          <w:sz w:val="24"/>
+          <w:szCs w:val="24"/>
         </w:rPr>
       </w:pPr>
       <w:hyperlink r:id="rId6" w:history="1">
@@ -116,6 +145,8 @@
           <w:rPr>
             <w:rStyle w:val="Hyperlink"/>
             <w:rFonts w:ascii="Times New Roman" w:hAnsi="Times New Roman"/>
+            <w:sz w:val="24"/>
+            <w:szCs w:val="24"/>
           </w:rPr>
           <w:t>“Trees and Bushes” by chabull</w:t>
         </w:r>
@@ -131,6 +162,8 @@
         <w:ind w:leftChars="0"/>
         <w:rPr>
           <w:rFonts w:ascii="Times New Roman" w:hAnsi="Times New Roman"/>
+          <w:sz w:val="24"/>
+          <w:szCs w:val="24"/>
         </w:rPr>
       </w:pPr>
       <w:hyperlink r:id="rId7" w:history="1">
@@ -138,6 +171,8 @@
           <w:rPr>
             <w:rStyle w:val="Hyperlink"/>
             <w:rFonts w:ascii="Times New Roman" w:hAnsi="Times New Roman"/>
+            <w:sz w:val="24"/>
+            <w:szCs w:val="24"/>
           </w:rPr>
           <w:t>“32x32 Grass Tile” by Andrew Dunham</w:t>
         </w:r>
@@ -153,6 +188,8 @@
         <w:ind w:leftChars="0"/>
         <w:rPr>
           <w:rFonts w:ascii="Times New Roman" w:hAnsi="Times New Roman"/>
+          <w:sz w:val="24"/>
+          <w:szCs w:val="24"/>
         </w:rPr>
       </w:pPr>
       <w:hyperlink r:id="rId8" w:history="1">
@@ -160,6 +197,8 @@
           <w:rPr>
             <w:rStyle w:val="Hyperlink"/>
             <w:rFonts w:ascii="Times New Roman" w:hAnsi="Times New Roman"/>
+            <w:sz w:val="24"/>
+            <w:szCs w:val="24"/>
           </w:rPr>
           <w:t>“Rock tileset” by sithoius</w:t>
         </w:r>
@@ -175,6 +214,8 @@
         <w:ind w:leftChars="0"/>
         <w:rPr>
           <w:rFonts w:ascii="Times New Roman" w:hAnsi="Times New Roman"/>
+          <w:sz w:val="24"/>
+          <w:szCs w:val="24"/>
         </w:rPr>
       </w:pPr>
       <w:hyperlink r:id="rId9" w:history="1">
@@ -182,6 +223,8 @@
           <w:rPr>
             <w:rStyle w:val="Hyperlink"/>
             <w:rFonts w:ascii="Times New Roman" w:hAnsi="Times New Roman"/>
+            <w:sz w:val="24"/>
+            <w:szCs w:val="24"/>
           </w:rPr>
           <w:t>“Seamless wall” by GrumpyDiamond</w:t>
         </w:r>
@@ -197,11 +240,15 @@
         <w:ind w:leftChars="0"/>
         <w:rPr>
           <w:rFonts w:ascii="Times New Roman" w:hAnsi="Times New Roman"/>
-        </w:rPr>
-      </w:pPr>
-      <w:r>
-        <w:rPr>
-          <w:rFonts w:ascii="Times New Roman" w:hAnsi="Times New Roman"/>
+          <w:sz w:val="24"/>
+          <w:szCs w:val="24"/>
+        </w:rPr>
+      </w:pPr>
+      <w:r>
+        <w:rPr>
+          <w:rFonts w:ascii="Times New Roman" w:hAnsi="Times New Roman"/>
+          <w:sz w:val="24"/>
+          <w:szCs w:val="24"/>
         </w:rPr>
         <w:t xml:space="preserve">“Why am I doing this Title Screen” by </w:t>
       </w:r>
@@ -209,6 +256,8 @@
       <w:r>
         <w:rPr>
           <w:rFonts w:ascii="Times New Roman" w:hAnsi="Times New Roman"/>
+          <w:sz w:val="24"/>
+          <w:szCs w:val="24"/>
         </w:rPr>
         <w:t>Dyrell</w:t>
       </w:r>
@@ -216,23 +265,27 @@
       <w:r>
         <w:rPr>
           <w:rFonts w:ascii="Times New Roman" w:hAnsi="Times New Roman"/>
+          <w:sz w:val="24"/>
+          <w:szCs w:val="24"/>
         </w:rPr>
         <w:t xml:space="preserve"> Cole</w:t>
       </w:r>
-      <w:bookmarkStart w:id="0" w:name="_GoBack"/>
-      <w:bookmarkEnd w:id="0"/>
     </w:p>
     <w:p>
       <w:pPr>
         <w:rPr>
           <w:rFonts w:ascii="Times New Roman" w:hAnsi="Times New Roman"/>
           <w:b/>
+          <w:sz w:val="24"/>
+          <w:szCs w:val="24"/>
         </w:rPr>
       </w:pPr>
       <w:r>
         <w:rPr>
           <w:rFonts w:ascii="Times New Roman" w:hAnsi="Times New Roman" w:hint="eastAsia"/>
           <w:b/>
+          <w:sz w:val="24"/>
+          <w:szCs w:val="24"/>
         </w:rPr>
         <w:t>F</w:t>
       </w:r>
@@ -240,6 +293,8 @@
         <w:rPr>
           <w:rFonts w:ascii="Times New Roman" w:hAnsi="Times New Roman"/>
           <w:b/>
+          <w:sz w:val="24"/>
+          <w:szCs w:val="24"/>
         </w:rPr>
         <w:t>ont</w:t>
       </w:r>
@@ -253,15 +308,378 @@
         </w:numPr>
         <w:ind w:leftChars="0"/>
         <w:rPr>
-          <w:rFonts w:ascii="Times New Roman" w:hAnsi="Times New Roman" w:hint="eastAsia"/>
+          <w:rFonts w:ascii="Times New Roman" w:hAnsi="Times New Roman"/>
           <w:b/>
-        </w:rPr>
-      </w:pPr>
-      <w:r>
-        <w:rPr>
-          <w:rFonts w:ascii="Times New Roman" w:hAnsi="Times New Roman"/>
+          <w:sz w:val="24"/>
+          <w:szCs w:val="24"/>
+        </w:rPr>
+      </w:pPr>
+      <w:r>
+        <w:rPr>
+          <w:rFonts w:ascii="Times New Roman" w:hAnsi="Times New Roman"/>
+          <w:sz w:val="24"/>
+          <w:szCs w:val="24"/>
         </w:rPr>
         <w:t>“Visitor” Free license</w:t>
+      </w:r>
+    </w:p>
+    <w:p>
+      <w:pPr>
+        <w:rPr>
+          <w:rFonts w:ascii="Times New Roman" w:hAnsi="Times New Roman"/>
+          <w:b/>
+          <w:sz w:val="24"/>
+          <w:szCs w:val="24"/>
+        </w:rPr>
+      </w:pPr>
+      <w:r>
+        <w:rPr>
+          <w:rFonts w:ascii="Times New Roman" w:hAnsi="Times New Roman"/>
+          <w:b/>
+          <w:sz w:val="24"/>
+          <w:szCs w:val="24"/>
+        </w:rPr>
+        <w:t>Audio</w:t>
+      </w:r>
+    </w:p>
+    <w:p>
+      <w:pPr>
+        <w:pStyle w:val="NormalWeb"/>
+        <w:numPr>
+          <w:ilvl w:val="0"/>
+          <w:numId w:val="2"/>
+        </w:numPr>
+        <w:spacing w:before="0" w:beforeAutospacing="0" w:after="0" w:afterAutospacing="0"/>
+        <w:textAlignment w:val="baseline"/>
+        <w:rPr>
+          <w:color w:val="000000"/>
+        </w:rPr>
+      </w:pPr>
+      <w:proofErr w:type="spellStart"/>
+      <w:r>
+        <w:rPr>
+          <w:color w:val="000000"/>
+        </w:rPr>
+        <w:t>Zapsplat</w:t>
+      </w:r>
+      <w:proofErr w:type="spellEnd"/>
+      <w:r>
+        <w:rPr>
+          <w:color w:val="000000"/>
+        </w:rPr>
+        <w:t xml:space="preserve"> (</w:t>
+      </w:r>
+      <w:hyperlink r:id="rId10" w:history="1">
+        <w:r>
+          <w:rPr>
+            <w:rStyle w:val="Hyperlink"/>
+            <w:color w:val="1155CC"/>
+          </w:rPr>
+          <w:t>https://www.zapsplat.com/license-type/standard-license/</w:t>
+        </w:r>
+      </w:hyperlink>
+      <w:r>
+        <w:rPr>
+          <w:color w:val="000000"/>
+        </w:rPr>
+        <w:t xml:space="preserve">) </w:t>
+      </w:r>
+    </w:p>
+    <w:p>
+      <w:pPr>
+        <w:pStyle w:val="NormalWeb"/>
+        <w:numPr>
+          <w:ilvl w:val="1"/>
+          <w:numId w:val="2"/>
+        </w:numPr>
+        <w:spacing w:before="0" w:beforeAutospacing="0" w:after="0" w:afterAutospacing="0"/>
+        <w:textAlignment w:val="baseline"/>
+        <w:rPr>
+          <w:color w:val="000000"/>
+        </w:rPr>
+      </w:pPr>
+      <w:r>
+        <w:rPr>
+          <w:color w:val="000000"/>
+        </w:rPr>
+        <w:t xml:space="preserve">License(s): </w:t>
+      </w:r>
+      <w:proofErr w:type="spellStart"/>
+      <w:r>
+        <w:rPr>
+          <w:color w:val="000000"/>
+        </w:rPr>
+        <w:t>Zapsplat</w:t>
+      </w:r>
+      <w:proofErr w:type="spellEnd"/>
+      <w:r>
+        <w:rPr>
+          <w:color w:val="000000"/>
+        </w:rPr>
+        <w:t xml:space="preserve"> Standard License and Creative Commons License</w:t>
+      </w:r>
+    </w:p>
+    <w:p>
+      <w:pPr>
+        <w:pStyle w:val="NormalWeb"/>
+        <w:numPr>
+          <w:ilvl w:val="1"/>
+          <w:numId w:val="2"/>
+        </w:numPr>
+        <w:spacing w:before="0" w:beforeAutospacing="0" w:after="0" w:afterAutospacing="0"/>
+        <w:textAlignment w:val="baseline"/>
+        <w:rPr>
+          <w:color w:val="000000"/>
+        </w:rPr>
+      </w:pPr>
+      <w:r>
+        <w:rPr>
+          <w:color w:val="000000"/>
+        </w:rPr>
+        <w:t>Sounds Used:</w:t>
+      </w:r>
+    </w:p>
+    <w:p>
+      <w:pPr>
+        <w:pStyle w:val="ListParagraph"/>
+        <w:numPr>
+          <w:ilvl w:val="2"/>
+          <w:numId w:val="2"/>
+        </w:numPr>
+        <w:ind w:leftChars="0"/>
+        <w:rPr>
+          <w:rFonts w:ascii="Times New Roman" w:hAnsi="Times New Roman" w:cs="Times New Roman"/>
+          <w:sz w:val="24"/>
+          <w:szCs w:val="24"/>
+        </w:rPr>
+      </w:pPr>
+      <w:hyperlink r:id="rId11" w:history="1">
+        <w:r>
+          <w:rPr>
+            <w:rStyle w:val="Hyperlink"/>
+            <w:rFonts w:ascii="Times New Roman" w:hAnsi="Times New Roman" w:cs="Times New Roman"/>
+            <w:color w:val="3367D6"/>
+            <w:sz w:val="24"/>
+            <w:szCs w:val="24"/>
+            <w:u w:val="none"/>
+            <w:shd w:val="clear" w:color="auto" w:fill="FFFFFF"/>
+          </w:rPr>
+          <w:t>horror_dinosaur_vocalisation_or_growl_002.mp3</w:t>
+        </w:r>
+      </w:hyperlink>
+      <w:r>
+        <w:rPr>
+          <w:rFonts w:ascii="Times New Roman" w:hAnsi="Times New Roman" w:cs="Times New Roman"/>
+          <w:sz w:val="24"/>
+          <w:szCs w:val="24"/>
+        </w:rPr>
+        <w:t xml:space="preserve"> </w:t>
+      </w:r>
+    </w:p>
+    <w:p>
+      <w:pPr>
+        <w:pStyle w:val="ListParagraph"/>
+        <w:numPr>
+          <w:ilvl w:val="2"/>
+          <w:numId w:val="2"/>
+        </w:numPr>
+        <w:ind w:leftChars="0"/>
+        <w:rPr>
+          <w:rFonts w:ascii="Times New Roman" w:hAnsi="Times New Roman" w:cs="Times New Roman"/>
+          <w:sz w:val="24"/>
+          <w:szCs w:val="24"/>
+        </w:rPr>
+      </w:pPr>
+      <w:hyperlink r:id="rId12" w:history="1">
+        <w:r>
+          <w:rPr>
+            <w:rStyle w:val="Hyperlink"/>
+            <w:rFonts w:ascii="Times New Roman" w:hAnsi="Times New Roman" w:cs="Times New Roman"/>
+            <w:color w:val="3367D6"/>
+            <w:sz w:val="24"/>
+            <w:szCs w:val="24"/>
+            <w:u w:val="none"/>
+            <w:shd w:val="clear" w:color="auto" w:fill="FFFFFF"/>
+          </w:rPr>
+          <w:t>Blastwave_FX_InsectWingsFly_BU01.477.mp3</w:t>
+        </w:r>
+      </w:hyperlink>
+    </w:p>
+    <w:p>
+      <w:pPr>
+        <w:pStyle w:val="ListParagraph"/>
+        <w:numPr>
+          <w:ilvl w:val="2"/>
+          <w:numId w:val="2"/>
+        </w:numPr>
+        <w:ind w:leftChars="0"/>
+        <w:rPr>
+          <w:rFonts w:ascii="Times New Roman" w:hAnsi="Times New Roman" w:cs="Times New Roman"/>
+          <w:sz w:val="24"/>
+          <w:szCs w:val="24"/>
+        </w:rPr>
+      </w:pPr>
+      <w:hyperlink r:id="rId13" w:history="1">
+        <w:r>
+          <w:rPr>
+            <w:rStyle w:val="Hyperlink"/>
+            <w:rFonts w:ascii="Times New Roman" w:hAnsi="Times New Roman" w:cs="Times New Roman"/>
+            <w:color w:val="3367D6"/>
+            <w:sz w:val="24"/>
+            <w:szCs w:val="24"/>
+            <w:u w:val="none"/>
+            <w:shd w:val="clear" w:color="auto" w:fill="FFFFFF"/>
+          </w:rPr>
+          <w:t>Blastwave_FX_FlameThrowerBurst_BW.55025.mp3</w:t>
+        </w:r>
+      </w:hyperlink>
+    </w:p>
+    <w:p>
+      <w:pPr>
+        <w:pStyle w:val="ListParagraph"/>
+        <w:numPr>
+          <w:ilvl w:val="2"/>
+          <w:numId w:val="2"/>
+        </w:numPr>
+        <w:ind w:leftChars="0"/>
+        <w:rPr>
+          <w:rFonts w:ascii="Times New Roman" w:hAnsi="Times New Roman" w:cs="Times New Roman"/>
+          <w:sz w:val="24"/>
+          <w:szCs w:val="24"/>
+        </w:rPr>
+      </w:pPr>
+      <w:hyperlink r:id="rId14" w:history="1">
+        <w:r>
+          <w:rPr>
+            <w:rStyle w:val="Hyperlink"/>
+            <w:rFonts w:ascii="Times New Roman" w:hAnsi="Times New Roman" w:cs="Times New Roman"/>
+            <w:color w:val="3367D6"/>
+            <w:sz w:val="24"/>
+            <w:szCs w:val="24"/>
+            <w:u w:val="none"/>
+            <w:shd w:val="clear" w:color="auto" w:fill="FFFFFF"/>
+          </w:rPr>
+          <w:t>in-search-of-asia.mp3</w:t>
+        </w:r>
+      </w:hyperlink>
+    </w:p>
+    <w:p>
+      <w:pPr>
+        <w:pStyle w:val="ListParagraph"/>
+        <w:numPr>
+          <w:ilvl w:val="2"/>
+          <w:numId w:val="2"/>
+        </w:numPr>
+        <w:ind w:leftChars="0"/>
+        <w:rPr>
+          <w:rFonts w:ascii="Times New Roman" w:hAnsi="Times New Roman" w:cs="Times New Roman"/>
+          <w:sz w:val="24"/>
+          <w:szCs w:val="24"/>
+        </w:rPr>
+      </w:pPr>
+      <w:hyperlink r:id="rId15" w:history="1">
+        <w:proofErr w:type="spellStart"/>
+        <w:r>
+          <w:rPr>
+            <w:rStyle w:val="Hyperlink"/>
+            <w:rFonts w:ascii="Times New Roman" w:hAnsi="Times New Roman" w:cs="Times New Roman"/>
+            <w:color w:val="3367D6"/>
+            <w:sz w:val="24"/>
+            <w:szCs w:val="24"/>
+            <w:u w:val="none"/>
+            <w:shd w:val="clear" w:color="auto" w:fill="FFFFFF"/>
+          </w:rPr>
+          <w:t>bottlerocket_Zap_Laser</w:t>
+        </w:r>
+        <w:proofErr w:type="spellEnd"/>
+        <w:r>
+          <w:rPr>
+            <w:rStyle w:val="Hyperlink"/>
+            <w:rFonts w:ascii="Times New Roman" w:hAnsi="Times New Roman" w:cs="Times New Roman"/>
+            <w:color w:val="3367D6"/>
+            <w:sz w:val="24"/>
+            <w:szCs w:val="24"/>
+            <w:u w:val="none"/>
+            <w:shd w:val="clear" w:color="auto" w:fill="FFFFFF"/>
+          </w:rPr>
+          <w:t xml:space="preserve"> Blast_02.mp3</w:t>
+        </w:r>
+      </w:hyperlink>
+    </w:p>
+    <w:p>
+      <w:pPr>
+        <w:pStyle w:val="ListParagraph"/>
+        <w:numPr>
+          <w:ilvl w:val="2"/>
+          <w:numId w:val="2"/>
+        </w:numPr>
+        <w:ind w:leftChars="0"/>
+        <w:rPr>
+          <w:rFonts w:ascii="Times New Roman" w:hAnsi="Times New Roman" w:cs="Times New Roman"/>
+          <w:sz w:val="24"/>
+          <w:szCs w:val="24"/>
+        </w:rPr>
+      </w:pPr>
+      <w:hyperlink r:id="rId16" w:history="1">
+        <w:r>
+          <w:rPr>
+            <w:rStyle w:val="Hyperlink"/>
+            <w:rFonts w:ascii="Times New Roman" w:hAnsi="Times New Roman" w:cs="Times New Roman"/>
+            <w:color w:val="3367D6"/>
+            <w:sz w:val="24"/>
+            <w:szCs w:val="24"/>
+            <w:u w:val="none"/>
+            <w:shd w:val="clear" w:color="auto" w:fill="FFFFFF"/>
+          </w:rPr>
+          <w:t>explosion_medium.mp3</w:t>
+        </w:r>
+      </w:hyperlink>
+    </w:p>
+    <w:p>
+      <w:pPr>
+        <w:rPr>
+          <w:rFonts w:ascii="Times New Roman" w:hAnsi="Times New Roman" w:cs="Times New Roman"/>
+          <w:sz w:val="24"/>
+          <w:szCs w:val="24"/>
+        </w:rPr>
+      </w:pPr>
+    </w:p>
+    <w:p>
+      <w:pPr>
+        <w:rPr>
+          <w:rFonts w:ascii="Times New Roman" w:hAnsi="Times New Roman" w:cs="Times New Roman"/>
+          <w:sz w:val="24"/>
+          <w:szCs w:val="24"/>
+        </w:rPr>
+      </w:pPr>
+    </w:p>
+    <w:p>
+      <w:pPr>
+        <w:rPr>
+          <w:rFonts w:ascii="Times New Roman" w:hAnsi="Times New Roman" w:cs="Times New Roman"/>
+          <w:sz w:val="24"/>
+          <w:szCs w:val="24"/>
+        </w:rPr>
+      </w:pPr>
+    </w:p>
+    <w:p>
+      <w:pPr>
+        <w:tabs>
+          <w:tab w:val="left" w:pos="6615"/>
+        </w:tabs>
+        <w:rPr>
+          <w:rFonts w:ascii="Times New Roman" w:hAnsi="Times New Roman" w:cs="Times New Roman"/>
+          <w:sz w:val="24"/>
+          <w:szCs w:val="24"/>
+        </w:rPr>
+      </w:pPr>
+      <w:r>
+        <w:rPr>
+          <w:rFonts w:ascii="Times New Roman" w:hAnsi="Times New Roman" w:cs="Times New Roman"/>
+          <w:sz w:val="24"/>
+          <w:szCs w:val="24"/>
+        </w:rPr>
+        <w:tab/>
       </w:r>
     </w:p>
     <w:sectPr>
@@ -277,111 +695,260 @@
 <file path=word/numbering.xml><?xml version="1.0" encoding="utf-8"?>
 <w:numbering xmlns:wpc="http://schemas.microsoft.com/office/word/2010/wordprocessingCanvas" xmlns:cx="http://schemas.microsoft.com/office/drawing/2014/chartex" xmlns:cx1="http://schemas.microsoft.com/office/drawing/2015/9/8/chartex" xmlns:cx2="http://schemas.microsoft.com/office/drawing/2015/10/21/chartex" xmlns:cx3="http://schemas.microsoft.com/office/drawing/2016/5/9/chartex" xmlns:cx4="http://schemas.microsoft.com/office/drawing/2016/5/10/chartex" xmlns:cx5="http://schemas.microsoft.com/office/drawing/2016/5/11/chartex" xmlns:cx6="http://schemas.microsoft.com/office/drawing/2016/5/12/chartex" xmlns:cx7="http://schemas.microsoft.com/office/drawing/2016/5/13/chartex" xmlns:cx8="http://schemas.microsoft.com/office/drawing/2016/5/14/chartex" xmlns:mc="http://schemas.openxmlformats.org/markup-compatibility/2006" xmlns:aink="http://schemas.microsoft.com/office/drawing/2016/ink" xmlns:am3d="http://schemas.microsoft.com/office/drawing/2017/model3d" xmlns:o="urn:schemas-microsoft-com:office:office" xmlns:r="http://schemas.openxmlformats.org/officeDocument/2006/relationships" xmlns:m="http://schemas.openxmlformats.org/officeDocument/2006/math" xmlns:v="urn:schemas-microsoft-com:vml" xmlns:wp14="http://schemas.microsoft.com/office/word/2010/wordprocessingDrawing" xmlns:wp="http://schemas.openxmlformats.org/drawingml/2006/wordprocessingDrawing" xmlns:w10="urn:schemas-microsoft-com:office:word" xmlns:w="http://schemas.openxmlformats.org/wordprocessingml/2006/main" xmlns:w14="http://schemas.microsoft.com/office/word/2010/wordml" xmlns:w15="http://schemas.microsoft.com/office/word/2012/wordml" xmlns:w16cid="http://schemas.microsoft.com/office/word/2016/wordml/cid" xmlns:w16se="http://schemas.microsoft.com/office/word/2015/wordml/symex" xmlns:wpg="http://schemas.microsoft.com/office/word/2010/wordprocessingGroup" xmlns:wpi="http://schemas.microsoft.com/office/word/2010/wordprocessingInk" xmlns:wne="http://schemas.microsoft.com/office/word/2006/wordml" xmlns:wps="http://schemas.microsoft.com/office/word/2010/wordprocessingShape" mc:Ignorable="w14 w15 w16se w16cid wp14">
   <w:abstractNum w:abstractNumId="0" w15:restartNumberingAfterBreak="0">
+    <w:nsid w:val="0EBB4937"/>
+    <w:multiLevelType w:val="multilevel"/>
+    <w:tmpl w:val="0A745756"/>
+    <w:lvl w:ilvl="0">
+      <w:start w:val="1"/>
+      <w:numFmt w:val="bullet"/>
+      <w:lvlText w:val=""/>
+      <w:lvlJc w:val="left"/>
+      <w:pPr>
+        <w:tabs>
+          <w:tab w:val="num" w:pos="720"/>
+        </w:tabs>
+        <w:ind w:left="720" w:hanging="360"/>
+      </w:pPr>
+      <w:rPr>
+        <w:rFonts w:ascii="Symbol" w:hAnsi="Symbol" w:hint="default"/>
+        <w:sz w:val="20"/>
+      </w:rPr>
+    </w:lvl>
+    <w:lvl w:ilvl="1" w:tentative="1">
+      <w:start w:val="1"/>
+      <w:numFmt w:val="bullet"/>
+      <w:lvlText w:val="o"/>
+      <w:lvlJc w:val="left"/>
+      <w:pPr>
+        <w:tabs>
+          <w:tab w:val="num" w:pos="1440"/>
+        </w:tabs>
+        <w:ind w:left="1440" w:hanging="360"/>
+      </w:pPr>
+      <w:rPr>
+        <w:rFonts w:ascii="Courier New" w:hAnsi="Courier New" w:hint="default"/>
+        <w:sz w:val="20"/>
+      </w:rPr>
+    </w:lvl>
+    <w:lvl w:ilvl="2" w:tentative="1">
+      <w:start w:val="1"/>
+      <w:numFmt w:val="bullet"/>
+      <w:lvlText w:val=""/>
+      <w:lvlJc w:val="left"/>
+      <w:pPr>
+        <w:tabs>
+          <w:tab w:val="num" w:pos="2160"/>
+        </w:tabs>
+        <w:ind w:left="2160" w:hanging="360"/>
+      </w:pPr>
+      <w:rPr>
+        <w:rFonts w:ascii="Wingdings" w:hAnsi="Wingdings" w:hint="default"/>
+        <w:sz w:val="20"/>
+      </w:rPr>
+    </w:lvl>
+    <w:lvl w:ilvl="3" w:tentative="1">
+      <w:start w:val="1"/>
+      <w:numFmt w:val="bullet"/>
+      <w:lvlText w:val=""/>
+      <w:lvlJc w:val="left"/>
+      <w:pPr>
+        <w:tabs>
+          <w:tab w:val="num" w:pos="2880"/>
+        </w:tabs>
+        <w:ind w:left="2880" w:hanging="360"/>
+      </w:pPr>
+      <w:rPr>
+        <w:rFonts w:ascii="Wingdings" w:hAnsi="Wingdings" w:hint="default"/>
+        <w:sz w:val="20"/>
+      </w:rPr>
+    </w:lvl>
+    <w:lvl w:ilvl="4" w:tentative="1">
+      <w:start w:val="1"/>
+      <w:numFmt w:val="bullet"/>
+      <w:lvlText w:val=""/>
+      <w:lvlJc w:val="left"/>
+      <w:pPr>
+        <w:tabs>
+          <w:tab w:val="num" w:pos="3600"/>
+        </w:tabs>
+        <w:ind w:left="3600" w:hanging="360"/>
+      </w:pPr>
+      <w:rPr>
+        <w:rFonts w:ascii="Wingdings" w:hAnsi="Wingdings" w:hint="default"/>
+        <w:sz w:val="20"/>
+      </w:rPr>
+    </w:lvl>
+    <w:lvl w:ilvl="5" w:tentative="1">
+      <w:start w:val="1"/>
+      <w:numFmt w:val="bullet"/>
+      <w:lvlText w:val=""/>
+      <w:lvlJc w:val="left"/>
+      <w:pPr>
+        <w:tabs>
+          <w:tab w:val="num" w:pos="4320"/>
+        </w:tabs>
+        <w:ind w:left="4320" w:hanging="360"/>
+      </w:pPr>
+      <w:rPr>
+        <w:rFonts w:ascii="Wingdings" w:hAnsi="Wingdings" w:hint="default"/>
+        <w:sz w:val="20"/>
+      </w:rPr>
+    </w:lvl>
+    <w:lvl w:ilvl="6" w:tentative="1">
+      <w:start w:val="1"/>
+      <w:numFmt w:val="bullet"/>
+      <w:lvlText w:val=""/>
+      <w:lvlJc w:val="left"/>
+      <w:pPr>
+        <w:tabs>
+          <w:tab w:val="num" w:pos="5040"/>
+        </w:tabs>
+        <w:ind w:left="5040" w:hanging="360"/>
+      </w:pPr>
+      <w:rPr>
+        <w:rFonts w:ascii="Wingdings" w:hAnsi="Wingdings" w:hint="default"/>
+        <w:sz w:val="20"/>
+      </w:rPr>
+    </w:lvl>
+    <w:lvl w:ilvl="7" w:tentative="1">
+      <w:start w:val="1"/>
+      <w:numFmt w:val="bullet"/>
+      <w:lvlText w:val=""/>
+      <w:lvlJc w:val="left"/>
+      <w:pPr>
+        <w:tabs>
+          <w:tab w:val="num" w:pos="5760"/>
+        </w:tabs>
+        <w:ind w:left="5760" w:hanging="360"/>
+      </w:pPr>
+      <w:rPr>
+        <w:rFonts w:ascii="Wingdings" w:hAnsi="Wingdings" w:hint="default"/>
+        <w:sz w:val="20"/>
+      </w:rPr>
+    </w:lvl>
+    <w:lvl w:ilvl="8" w:tentative="1">
+      <w:start w:val="1"/>
+      <w:numFmt w:val="bullet"/>
+      <w:lvlText w:val=""/>
+      <w:lvlJc w:val="left"/>
+      <w:pPr>
+        <w:tabs>
+          <w:tab w:val="num" w:pos="6480"/>
+        </w:tabs>
+        <w:ind w:left="6480" w:hanging="360"/>
+      </w:pPr>
+      <w:rPr>
+        <w:rFonts w:ascii="Wingdings" w:hAnsi="Wingdings" w:hint="default"/>
+        <w:sz w:val="20"/>
+      </w:rPr>
+    </w:lvl>
+  </w:abstractNum>
+  <w:abstractNum w:abstractNumId="1" w15:restartNumberingAfterBreak="0">
     <w:nsid w:val="56612054"/>
     <w:multiLevelType w:val="hybridMultilevel"/>
-    <w:tmpl w:val="FD76636C"/>
+    <w:tmpl w:val="C7127E02"/>
     <w:lvl w:ilvl="0" w:tplc="04090001">
       <w:start w:val="1"/>
       <w:numFmt w:val="bullet"/>
+      <w:lvlText w:val=""/>
+      <w:lvlJc w:val="left"/>
+      <w:pPr>
+        <w:ind w:left="1260" w:hanging="420"/>
+      </w:pPr>
+      <w:rPr>
+        <w:rFonts w:ascii="Symbol" w:hAnsi="Symbol" w:hint="default"/>
+      </w:rPr>
+    </w:lvl>
+    <w:lvl w:ilvl="1" w:tplc="0409000B">
+      <w:start w:val="1"/>
+      <w:numFmt w:val="bullet"/>
+      <w:lvlText w:val=""/>
+      <w:lvlJc w:val="left"/>
+      <w:pPr>
+        <w:ind w:left="1680" w:hanging="420"/>
+      </w:pPr>
+      <w:rPr>
+        <w:rFonts w:ascii="Wingdings" w:hAnsi="Wingdings" w:hint="default"/>
+      </w:rPr>
+    </w:lvl>
+    <w:lvl w:ilvl="2" w:tplc="0409000D">
+      <w:start w:val="1"/>
+      <w:numFmt w:val="bullet"/>
+      <w:lvlText w:val=""/>
+      <w:lvlJc w:val="left"/>
+      <w:pPr>
+        <w:ind w:left="2100" w:hanging="420"/>
+      </w:pPr>
+      <w:rPr>
+        <w:rFonts w:ascii="Wingdings" w:hAnsi="Wingdings" w:hint="default"/>
+      </w:rPr>
+    </w:lvl>
+    <w:lvl w:ilvl="3" w:tplc="04090001" w:tentative="1">
+      <w:start w:val="1"/>
+      <w:numFmt w:val="bullet"/>
       <w:lvlText w:val=""/>
       <w:lvlJc w:val="left"/>
       <w:pPr>
-        <w:ind w:left="1260" w:hanging="420"/>
-      </w:pPr>
-      <w:rPr>
-        <w:rFonts w:ascii="Wingdings" w:hAnsi="Wingdings" w:hint="default"/>
-      </w:rPr>
-    </w:lvl>
-    <w:lvl w:ilvl="1" w:tplc="0409000B" w:tentative="1">
+        <w:ind w:left="2520" w:hanging="420"/>
+      </w:pPr>
+      <w:rPr>
+        <w:rFonts w:ascii="Wingdings" w:hAnsi="Wingdings" w:hint="default"/>
+      </w:rPr>
+    </w:lvl>
+    <w:lvl w:ilvl="4" w:tplc="0409000B" w:tentative="1">
       <w:start w:val="1"/>
       <w:numFmt w:val="bullet"/>
       <w:lvlText w:val=""/>
       <w:lvlJc w:val="left"/>
       <w:pPr>
-        <w:ind w:left="1680" w:hanging="420"/>
-      </w:pPr>
-      <w:rPr>
-        <w:rFonts w:ascii="Wingdings" w:hAnsi="Wingdings" w:hint="default"/>
-      </w:rPr>
-    </w:lvl>
-    <w:lvl w:ilvl="2" w:tplc="0409000D" w:tentative="1">
+        <w:ind w:left="2940" w:hanging="420"/>
+      </w:pPr>
+      <w:rPr>
+        <w:rFonts w:ascii="Wingdings" w:hAnsi="Wingdings" w:hint="default"/>
+      </w:rPr>
+    </w:lvl>
+    <w:lvl w:ilvl="5" w:tplc="0409000D" w:tentative="1">
       <w:start w:val="1"/>
       <w:numFmt w:val="bullet"/>
       <w:lvlText w:val=""/>
       <w:lvlJc w:val="left"/>
       <w:pPr>
-        <w:ind w:left="2100" w:hanging="420"/>
-      </w:pPr>
-      <w:rPr>
-        <w:rFonts w:ascii="Wingdings" w:hAnsi="Wingdings" w:hint="default"/>
-      </w:rPr>
-    </w:lvl>
-    <w:lvl w:ilvl="3" w:tplc="04090001" w:tentative="1">
+        <w:ind w:left="3360" w:hanging="420"/>
+      </w:pPr>
+      <w:rPr>
+        <w:rFonts w:ascii="Wingdings" w:hAnsi="Wingdings" w:hint="default"/>
+      </w:rPr>
+    </w:lvl>
+    <w:lvl w:ilvl="6" w:tplc="04090001" w:tentative="1">
       <w:start w:val="1"/>
       <w:numFmt w:val="bullet"/>
       <w:lvlText w:val=""/>
       <w:lvlJc w:val="left"/>
       <w:pPr>
-        <w:ind w:left="2520" w:hanging="420"/>
-      </w:pPr>
-      <w:rPr>
-        <w:rFonts w:ascii="Wingdings" w:hAnsi="Wingdings" w:hint="default"/>
-      </w:rPr>
-    </w:lvl>
-    <w:lvl w:ilvl="4" w:tplc="0409000B" w:tentative="1">
+        <w:ind w:left="3780" w:hanging="420"/>
+      </w:pPr>
+      <w:rPr>
+        <w:rFonts w:ascii="Wingdings" w:hAnsi="Wingdings" w:hint="default"/>
+      </w:rPr>
+    </w:lvl>
+    <w:lvl w:ilvl="7" w:tplc="0409000B" w:tentative="1">
       <w:start w:val="1"/>
       <w:numFmt w:val="bullet"/>
       <w:lvlText w:val=""/>
       <w:lvlJc w:val="left"/>
       <w:pPr>
-        <w:ind w:left="2940" w:hanging="420"/>
-      </w:pPr>
-      <w:rPr>
-        <w:rFonts w:ascii="Wingdings" w:hAnsi="Wingdings" w:hint="default"/>
-      </w:rPr>
-    </w:lvl>
-    <w:lvl w:ilvl="5" w:tplc="0409000D" w:tentative="1">
+        <w:ind w:left="4200" w:hanging="420"/>
+      </w:pPr>
+      <w:rPr>
+        <w:rFonts w:ascii="Wingdings" w:hAnsi="Wingdings" w:hint="default"/>
+      </w:rPr>
+    </w:lvl>
+    <w:lvl w:ilvl="8" w:tplc="0409000D" w:tentative="1">
       <w:start w:val="1"/>
       <w:numFmt w:val="bullet"/>
       <w:lvlText w:val=""/>
       <w:lvlJc w:val="left"/>
       <w:pPr>
-        <w:ind w:left="3360" w:hanging="420"/>
-      </w:pPr>
-      <w:rPr>
-        <w:rFonts w:ascii="Wingdings" w:hAnsi="Wingdings" w:hint="default"/>
-      </w:rPr>
-    </w:lvl>
-    <w:lvl w:ilvl="6" w:tplc="04090001" w:tentative="1">
-      <w:start w:val="1"/>
-      <w:numFmt w:val="bullet"/>
-      <w:lvlText w:val=""/>
-      <w:lvlJc w:val="left"/>
-      <w:pPr>
-        <w:ind w:left="3780" w:hanging="420"/>
-      </w:pPr>
-      <w:rPr>
-        <w:rFonts w:ascii="Wingdings" w:hAnsi="Wingdings" w:hint="default"/>
-      </w:rPr>
-    </w:lvl>
-    <w:lvl w:ilvl="7" w:tplc="0409000B" w:tentative="1">
-      <w:start w:val="1"/>
-      <w:numFmt w:val="bullet"/>
-      <w:lvlText w:val=""/>
-      <w:lvlJc w:val="left"/>
-      <w:pPr>
-        <w:ind w:left="4200" w:hanging="420"/>
-      </w:pPr>
-      <w:rPr>
-        <w:rFonts w:ascii="Wingdings" w:hAnsi="Wingdings" w:hint="default"/>
-      </w:rPr>
-    </w:lvl>
-    <w:lvl w:ilvl="8" w:tplc="0409000D" w:tentative="1">
-      <w:start w:val="1"/>
-      <w:numFmt w:val="bullet"/>
-      <w:lvlText w:val=""/>
-      <w:lvlJc w:val="left"/>
-      <w:pPr>
         <w:ind w:left="4620" w:hanging="420"/>
       </w:pPr>
       <w:rPr>
@@ -389,7 +956,7 @@
       </w:rPr>
     </w:lvl>
   </w:abstractNum>
-  <w:abstractNum w:abstractNumId="1" w15:restartNumberingAfterBreak="0">
+  <w:abstractNum w:abstractNumId="2" w15:restartNumberingAfterBreak="0">
     <w:nsid w:val="7FFB022E"/>
     <w:multiLevelType w:val="hybridMultilevel"/>
     <w:tmpl w:val="BE3C8750"/>
@@ -503,9 +1070,12 @@
     </w:lvl>
   </w:abstractNum>
   <w:num w:numId="1">
+    <w:abstractNumId w:val="2"/>
+  </w:num>
+  <w:num w:numId="2">
     <w:abstractNumId w:val="1"/>
   </w:num>
-  <w:num w:numId="2">
+  <w:num w:numId="3">
     <w:abstractNumId w:val="0"/>
   </w:num>
 </w:numbering>
@@ -970,6 +1540,26 @@
       <w:shd w:val="clear" w:color="auto" w:fill="E6E6E6"/>
     </w:rPr>
   </w:style>
+  <w:style w:type="paragraph" w:styleId="NormalWeb">
+    <w:name w:val="Normal (Web)"/>
+    <w:basedOn w:val="Normal"/>
+    <w:uiPriority w:val="99"/>
+    <w:semiHidden/>
+    <w:unhideWhenUsed/>
+    <w:rsid w:val="008F3B66"/>
+    <w:pPr>
+      <w:widowControl/>
+      <w:spacing w:before="100" w:beforeAutospacing="1" w:after="100" w:afterAutospacing="1"/>
+      <w:jc w:val="left"/>
+    </w:pPr>
+    <w:rPr>
+      <w:rFonts w:ascii="Times New Roman" w:eastAsia="Times New Roman" w:hAnsi="Times New Roman" w:cs="Times New Roman"/>
+      <w:kern w:val="0"/>
+      <w:sz w:val="24"/>
+      <w:szCs w:val="24"/>
+      <w:lang w:eastAsia="en-US"/>
+    </w:rPr>
+  </w:style>
 </w:styles>
 </file>
 

</xml_diff>